<commit_message>
forgot to add something to progress report
</commit_message>
<xml_diff>
--- a/Progress Report.docx
+++ b/Progress Report.docx
@@ -2099,6 +2099,49 @@
         </w:rPr>
         <w:t>Created a presentation to showcase Zapier and how it works with Augur.</w:t>
       </w:r>
+    </w:p>
+    <w:p>
+      <w:pPr>
+        <w:pStyle w:val="ListParagraph"/>
+        <w:numPr>
+          <w:ilvl w:val="0"/>
+          <w:numId w:val="12"/>
+        </w:numPr>
+        <w:rPr>
+          <w:rFonts w:ascii="Calibri" w:eastAsia="Calibri" w:hAnsi="Calibri" w:cs="Calibri"/>
+          <w:color w:val="333333"/>
+        </w:rPr>
+      </w:pPr>
+      <w:r>
+        <w:rPr>
+          <w:rFonts w:ascii="Calibri" w:eastAsia="Calibri" w:hAnsi="Calibri" w:cs="Calibri"/>
+          <w:color w:val="333333"/>
+        </w:rPr>
+        <w:t xml:space="preserve">We didn’t have any code to add to Augur so instead of making a pull request we decided to comment our work on this GitHub issue that talks about an Augur Zapier Notification System: </w:t>
+      </w:r>
+      <w:hyperlink r:id="rId13" w:history="1">
+        <w:r>
+          <w:rPr>
+            <w:rStyle w:val="Hyperlink"/>
+            <w:rFonts w:ascii="Calibri" w:eastAsia="Calibri" w:hAnsi="Calibri" w:cs="Calibri"/>
+          </w:rPr>
+          <w:t>https://github.com/chaoss/augur/issue</w:t>
+        </w:r>
+        <w:r>
+          <w:rPr>
+            <w:rStyle w:val="Hyperlink"/>
+            <w:rFonts w:ascii="Calibri" w:eastAsia="Calibri" w:hAnsi="Calibri" w:cs="Calibri"/>
+          </w:rPr>
+          <w:t>s</w:t>
+        </w:r>
+        <w:r>
+          <w:rPr>
+            <w:rStyle w:val="Hyperlink"/>
+            <w:rFonts w:ascii="Calibri" w:eastAsia="Calibri" w:hAnsi="Calibri" w:cs="Calibri"/>
+          </w:rPr>
+          <w:t>/1323</w:t>
+        </w:r>
+      </w:hyperlink>
     </w:p>
     <w:p>
       <w:pPr>

</xml_diff>